<commit_message>
Changed word_documents/Document_1.docx, added one more paragraph
</commit_message>
<xml_diff>
--- a/word_documents/Document_1.docx
+++ b/word_documents/Document_1.docx
@@ -37,6 +37,41 @@
           <w:lang w:val="en-GB"/>
         </w:rPr>
         <w:t xml:space="preserve">Text of the first paragraph under Heading 2. </w:t>
+      </w:r>
+    </w:p>
+    <w:p>
+      <w:pPr>
+        <w:rPr>
+          <w:lang w:val="en-GB"/>
+        </w:rPr>
+      </w:pPr>
+    </w:p>
+    <w:p>
+      <w:pPr>
+        <w:rPr>
+          <w:lang w:val="en-GB"/>
+        </w:rPr>
+      </w:pPr>
+    </w:p>
+    <w:p>
+      <w:pPr>
+        <w:pStyle w:val="DocumentHeading2"/>
+      </w:pPr>
+      <w:r>
+        <w:t>Heading 2</w:t>
+      </w:r>
+    </w:p>
+    <w:p>
+      <w:pPr>
+        <w:rPr>
+          <w:lang w:val="en-GB"/>
+        </w:rPr>
+      </w:pPr>
+      <w:r>
+        <w:rPr>
+          <w:lang w:val="en-GB"/>
+        </w:rPr>
+        <w:t xml:space="preserve">New text under the second Heading. </w:t>
       </w:r>
     </w:p>
     <w:p>

</xml_diff>